<commit_message>
New points are updated in the document from 19th point
</commit_message>
<xml_diff>
--- a/GitAndGitHub Requirement1.docx
+++ b/GitAndGitHub Requirement1.docx
@@ -793,7 +793,15 @@
     </w:p>
     <w:p>
       <w:r>
-        <w:t>17, Now, I git is connected to master branch and I wanted to change it to main branch to push my code</w:t>
+        <w:t>17, Now</w:t>
+      </w:r>
+      <w:proofErr w:type="gramStart"/>
+      <w:r>
+        <w:t>,  git</w:t>
+      </w:r>
+      <w:proofErr w:type="gramEnd"/>
+      <w:r>
+        <w:t xml:space="preserve"> is connected to master branch and I wanted to change it to main branch to push my code</w:t>
       </w:r>
     </w:p>
     <w:p>
@@ -869,9 +877,309 @@
       </w:r>
     </w:p>
     <w:p>
+      <w:r>
+        <w:t>19, if you notice Local directory file is untracked by .git and we wanted to make it track by .git using ADD command.</w:t>
+      </w:r>
+    </w:p>
+    <w:p/>
+    <w:p>
+      <w:r>
+        <w:rPr>
+          <w:noProof/>
+          <w:lang w:eastAsia="en-IN"/>
+        </w:rPr>
+        <w:drawing>
+          <wp:inline distT="0" distB="0" distL="0" distR="0" wp14:anchorId="1DBB1E04" wp14:editId="2E7B37A7">
+            <wp:extent cx="5731510" cy="2400300"/>
+            <wp:effectExtent l="0" t="0" r="2540" b="0"/>
+            <wp:docPr id="13" name="Picture 13"/>
+            <wp:cNvGraphicFramePr>
+              <a:graphicFrameLocks xmlns:a="http://schemas.openxmlformats.org/drawingml/2006/main" noChangeAspect="1"/>
+            </wp:cNvGraphicFramePr>
+            <a:graphic xmlns:a="http://schemas.openxmlformats.org/drawingml/2006/main">
+              <a:graphicData uri="http://schemas.openxmlformats.org/drawingml/2006/picture">
+                <pic:pic xmlns:pic="http://schemas.openxmlformats.org/drawingml/2006/picture">
+                  <pic:nvPicPr>
+                    <pic:cNvPr id="1" name=""/>
+                    <pic:cNvPicPr/>
+                  </pic:nvPicPr>
+                  <pic:blipFill>
+                    <a:blip r:embed="rId16"/>
+                    <a:stretch>
+                      <a:fillRect/>
+                    </a:stretch>
+                  </pic:blipFill>
+                  <pic:spPr>
+                    <a:xfrm>
+                      <a:off x="0" y="0"/>
+                      <a:ext cx="5731510" cy="2400300"/>
+                    </a:xfrm>
+                    <a:prstGeom prst="rect">
+                      <a:avLst/>
+                    </a:prstGeom>
+                  </pic:spPr>
+                </pic:pic>
+              </a:graphicData>
+            </a:graphic>
+          </wp:inline>
+        </w:drawing>
+      </w:r>
+    </w:p>
+    <w:p>
+      <w:r>
+        <w:t xml:space="preserve">Now there are 2 untracked files by .git and we wanted to make it tack to push these 2 into </w:t>
+      </w:r>
+      <w:proofErr w:type="spellStart"/>
+      <w:r>
+        <w:t>github</w:t>
+      </w:r>
+      <w:proofErr w:type="spellEnd"/>
+      <w:r>
+        <w:t xml:space="preserve"> repository.</w:t>
+      </w:r>
+    </w:p>
+    <w:p/>
+    <w:p/>
+    <w:p>
+      <w:r>
+        <w:lastRenderedPageBreak/>
+        <w:t xml:space="preserve">20, How to Track these 2 </w:t>
+      </w:r>
+      <w:proofErr w:type="gramStart"/>
+      <w:r>
+        <w:t>files ,</w:t>
+      </w:r>
+      <w:proofErr w:type="gramEnd"/>
+      <w:r>
+        <w:t xml:space="preserve"> - I have 2 untracked files hence use the below command</w:t>
+      </w:r>
+    </w:p>
+    <w:p>
+      <w:r>
+        <w:rPr>
+          <w:noProof/>
+          <w:lang w:eastAsia="en-IN"/>
+        </w:rPr>
+        <w:drawing>
+          <wp:inline distT="0" distB="0" distL="0" distR="0" wp14:anchorId="4812BDFC" wp14:editId="120F4EDB">
+            <wp:extent cx="5731510" cy="2520315"/>
+            <wp:effectExtent l="0" t="0" r="2540" b="0"/>
+            <wp:docPr id="14" name="Picture 14"/>
+            <wp:cNvGraphicFramePr>
+              <a:graphicFrameLocks xmlns:a="http://schemas.openxmlformats.org/drawingml/2006/main" noChangeAspect="1"/>
+            </wp:cNvGraphicFramePr>
+            <a:graphic xmlns:a="http://schemas.openxmlformats.org/drawingml/2006/main">
+              <a:graphicData uri="http://schemas.openxmlformats.org/drawingml/2006/picture">
+                <pic:pic xmlns:pic="http://schemas.openxmlformats.org/drawingml/2006/picture">
+                  <pic:nvPicPr>
+                    <pic:cNvPr id="1" name=""/>
+                    <pic:cNvPicPr/>
+                  </pic:nvPicPr>
+                  <pic:blipFill>
+                    <a:blip r:embed="rId17"/>
+                    <a:stretch>
+                      <a:fillRect/>
+                    </a:stretch>
+                  </pic:blipFill>
+                  <pic:spPr>
+                    <a:xfrm>
+                      <a:off x="0" y="0"/>
+                      <a:ext cx="5731510" cy="2520315"/>
+                    </a:xfrm>
+                    <a:prstGeom prst="rect">
+                      <a:avLst/>
+                    </a:prstGeom>
+                  </pic:spPr>
+                </pic:pic>
+              </a:graphicData>
+            </a:graphic>
+          </wp:inline>
+        </w:drawing>
+      </w:r>
+    </w:p>
+    <w:p>
+      <w:r>
+        <w:t xml:space="preserve">21, </w:t>
+      </w:r>
+      <w:proofErr w:type="gramStart"/>
+      <w:r>
+        <w:t>Now</w:t>
+      </w:r>
+      <w:proofErr w:type="gramEnd"/>
+      <w:r>
+        <w:t xml:space="preserve"> commit the file using below command</w:t>
+      </w:r>
+    </w:p>
+    <w:p>
+      <w:r>
+        <w:rPr>
+          <w:noProof/>
+          <w:lang w:eastAsia="en-IN"/>
+        </w:rPr>
+        <w:drawing>
+          <wp:inline distT="0" distB="0" distL="0" distR="0" wp14:anchorId="7050E705" wp14:editId="6ABBA53F">
+            <wp:extent cx="5731510" cy="2938145"/>
+            <wp:effectExtent l="0" t="0" r="2540" b="0"/>
+            <wp:docPr id="15" name="Picture 15"/>
+            <wp:cNvGraphicFramePr>
+              <a:graphicFrameLocks xmlns:a="http://schemas.openxmlformats.org/drawingml/2006/main" noChangeAspect="1"/>
+            </wp:cNvGraphicFramePr>
+            <a:graphic xmlns:a="http://schemas.openxmlformats.org/drawingml/2006/main">
+              <a:graphicData uri="http://schemas.openxmlformats.org/drawingml/2006/picture">
+                <pic:pic xmlns:pic="http://schemas.openxmlformats.org/drawingml/2006/picture">
+                  <pic:nvPicPr>
+                    <pic:cNvPr id="1" name=""/>
+                    <pic:cNvPicPr/>
+                  </pic:nvPicPr>
+                  <pic:blipFill>
+                    <a:blip r:embed="rId18"/>
+                    <a:stretch>
+                      <a:fillRect/>
+                    </a:stretch>
+                  </pic:blipFill>
+                  <pic:spPr>
+                    <a:xfrm>
+                      <a:off x="0" y="0"/>
+                      <a:ext cx="5731510" cy="2938145"/>
+                    </a:xfrm>
+                    <a:prstGeom prst="rect">
+                      <a:avLst/>
+                    </a:prstGeom>
+                  </pic:spPr>
+                </pic:pic>
+              </a:graphicData>
+            </a:graphic>
+          </wp:inline>
+        </w:drawing>
+      </w:r>
+    </w:p>
+    <w:p>
+      <w:r>
+        <w:t xml:space="preserve">Once you commit </w:t>
+      </w:r>
+      <w:proofErr w:type="gramStart"/>
+      <w:r>
+        <w:t>the with</w:t>
+      </w:r>
+      <w:proofErr w:type="gramEnd"/>
+      <w:r>
+        <w:t xml:space="preserve"> Comment then you are ready to push the code into GitHub repository.</w:t>
+      </w:r>
+    </w:p>
+    <w:p>
+      <w:r>
+        <w:rPr>
+          <w:noProof/>
+          <w:lang w:eastAsia="en-IN"/>
+        </w:rPr>
+        <w:drawing>
+          <wp:inline distT="0" distB="0" distL="0" distR="0" wp14:anchorId="3BBF5A99" wp14:editId="37036AF6">
+            <wp:extent cx="5114925" cy="1504950"/>
+            <wp:effectExtent l="0" t="0" r="9525" b="0"/>
+            <wp:docPr id="16" name="Picture 16"/>
+            <wp:cNvGraphicFramePr>
+              <a:graphicFrameLocks xmlns:a="http://schemas.openxmlformats.org/drawingml/2006/main" noChangeAspect="1"/>
+            </wp:cNvGraphicFramePr>
+            <a:graphic xmlns:a="http://schemas.openxmlformats.org/drawingml/2006/main">
+              <a:graphicData uri="http://schemas.openxmlformats.org/drawingml/2006/picture">
+                <pic:pic xmlns:pic="http://schemas.openxmlformats.org/drawingml/2006/picture">
+                  <pic:nvPicPr>
+                    <pic:cNvPr id="1" name=""/>
+                    <pic:cNvPicPr/>
+                  </pic:nvPicPr>
+                  <pic:blipFill>
+                    <a:blip r:embed="rId19"/>
+                    <a:stretch>
+                      <a:fillRect/>
+                    </a:stretch>
+                  </pic:blipFill>
+                  <pic:spPr>
+                    <a:xfrm>
+                      <a:off x="0" y="0"/>
+                      <a:ext cx="5114925" cy="1504950"/>
+                    </a:xfrm>
+                    <a:prstGeom prst="rect">
+                      <a:avLst/>
+                    </a:prstGeom>
+                  </pic:spPr>
+                </pic:pic>
+              </a:graphicData>
+            </a:graphic>
+          </wp:inline>
+        </w:drawing>
+      </w:r>
+    </w:p>
+    <w:p>
       <w:bookmarkStart w:id="0" w:name="_GoBack"/>
       <w:bookmarkEnd w:id="0"/>
-    </w:p>
+      <w:r>
+        <w:br/>
+      </w:r>
+    </w:p>
+    <w:p>
+      <w:r>
+        <w:lastRenderedPageBreak/>
+        <w:t xml:space="preserve">22, </w:t>
+      </w:r>
+      <w:proofErr w:type="gramStart"/>
+      <w:r>
+        <w:t>Now</w:t>
+      </w:r>
+      <w:proofErr w:type="gramEnd"/>
+      <w:r>
+        <w:t xml:space="preserve"> the code is pushed to GitHub Repository. Go to GitHub.com &gt;&gt; refresh the tab &gt;&gt; you can see the files under your repository</w:t>
+      </w:r>
+    </w:p>
+    <w:p>
+      <w:r>
+        <w:rPr>
+          <w:noProof/>
+          <w:lang w:eastAsia="en-IN"/>
+        </w:rPr>
+        <w:drawing>
+          <wp:inline distT="0" distB="0" distL="0" distR="0" wp14:anchorId="192B2EDE" wp14:editId="28B1C9C6">
+            <wp:extent cx="5731510" cy="2429510"/>
+            <wp:effectExtent l="0" t="0" r="2540" b="8890"/>
+            <wp:docPr id="17" name="Picture 17"/>
+            <wp:cNvGraphicFramePr>
+              <a:graphicFrameLocks xmlns:a="http://schemas.openxmlformats.org/drawingml/2006/main" noChangeAspect="1"/>
+            </wp:cNvGraphicFramePr>
+            <a:graphic xmlns:a="http://schemas.openxmlformats.org/drawingml/2006/main">
+              <a:graphicData uri="http://schemas.openxmlformats.org/drawingml/2006/picture">
+                <pic:pic xmlns:pic="http://schemas.openxmlformats.org/drawingml/2006/picture">
+                  <pic:nvPicPr>
+                    <pic:cNvPr id="1" name=""/>
+                    <pic:cNvPicPr/>
+                  </pic:nvPicPr>
+                  <pic:blipFill>
+                    <a:blip r:embed="rId20"/>
+                    <a:stretch>
+                      <a:fillRect/>
+                    </a:stretch>
+                  </pic:blipFill>
+                  <pic:spPr>
+                    <a:xfrm>
+                      <a:off x="0" y="0"/>
+                      <a:ext cx="5731510" cy="2429510"/>
+                    </a:xfrm>
+                    <a:prstGeom prst="rect">
+                      <a:avLst/>
+                    </a:prstGeom>
+                  </pic:spPr>
+                </pic:pic>
+              </a:graphicData>
+            </a:graphic>
+          </wp:inline>
+        </w:drawing>
+      </w:r>
+    </w:p>
+    <w:p>
+      <w:r>
+        <w:t>Now the code is available in GitHub.com</w:t>
+      </w:r>
+    </w:p>
+    <w:p/>
+    <w:p/>
     <w:p/>
     <w:p/>
     <w:p/>

</xml_diff>

<commit_message>
Requirement 2 is added in the document. please work on it
</commit_message>
<xml_diff>
--- a/GitAndGitHub Requirement1.docx
+++ b/GitAndGitHub Requirement1.docx
@@ -56,20 +56,7 @@
     </w:p>
     <w:p>
       <w:r>
-        <w:t xml:space="preserve">Ex. </w:t>
-      </w:r>
-      <w:proofErr w:type="spellStart"/>
-      <w:proofErr w:type="gramStart"/>
-      <w:r>
-        <w:t>GitDemo</w:t>
-      </w:r>
-      <w:proofErr w:type="spellEnd"/>
-      <w:r>
-        <w:t xml:space="preserve">  .</w:t>
-      </w:r>
-      <w:proofErr w:type="gramEnd"/>
-      <w:r>
-        <w:t xml:space="preserve"> Folder name can be anything.</w:t>
+        <w:t>Ex. GitDemo  . Folder name can be anything.</w:t>
       </w:r>
       <w:r>
         <w:br/>
@@ -126,28 +113,12 @@
     </w:p>
     <w:p>
       <w:r>
-        <w:t xml:space="preserve">3, once you load the created </w:t>
-      </w:r>
-      <w:proofErr w:type="spellStart"/>
-      <w:r>
-        <w:t>GitDemo</w:t>
-      </w:r>
-      <w:proofErr w:type="spellEnd"/>
-      <w:r>
-        <w:t xml:space="preserve"> folder inside VS Code it will be available in Explorer.</w:t>
-      </w:r>
-    </w:p>
-    <w:p>
-      <w:r>
-        <w:t xml:space="preserve">4, Go to Terminal (If you can’t see go to 3 dots in explorer &gt;&gt; Terminal) &gt;&gt; Run the below command to create another folder inside </w:t>
-      </w:r>
-      <w:proofErr w:type="spellStart"/>
-      <w:r>
-        <w:t>GitDemo</w:t>
-      </w:r>
-      <w:proofErr w:type="spellEnd"/>
-      <w:r>
-        <w:t xml:space="preserve"> for specific report.</w:t>
+        <w:t>3, once you load the created GitDemo folder inside VS Code it will be available in Explorer.</w:t>
+      </w:r>
+    </w:p>
+    <w:p>
+      <w:r>
+        <w:t>4, Go to Terminal (If you can’t see go to 3 dots in explorer &gt;&gt; Terminal) &gt;&gt; Run the below command to create another folder inside GitDemo for specific report.</w:t>
       </w:r>
     </w:p>
     <w:p>
@@ -155,26 +126,13 @@
         <w:t xml:space="preserve">Command </w:t>
       </w:r>
       <w:r>
-        <w:t xml:space="preserve">is </w:t>
-      </w:r>
-      <w:proofErr w:type="spellStart"/>
-      <w:r>
-        <w:t>mkdir</w:t>
-      </w:r>
-      <w:proofErr w:type="spellEnd"/>
+        <w:t>is mkdir</w:t>
+      </w:r>
       <w:r>
         <w:t xml:space="preserve"> </w:t>
       </w:r>
       <w:r>
-        <w:t xml:space="preserve">JAN01 (Command – </w:t>
-      </w:r>
-      <w:proofErr w:type="spellStart"/>
-      <w:r>
-        <w:t>mkdir</w:t>
-      </w:r>
-      <w:proofErr w:type="spellEnd"/>
-      <w:r>
-        <w:t>, Folder – JAN01)</w:t>
+        <w:t>JAN01 (Command – mkdir, Folder – JAN01)</w:t>
       </w:r>
     </w:p>
     <w:p>
@@ -222,44 +180,12 @@
     </w:p>
     <w:p>
       <w:r>
-        <w:t xml:space="preserve">6, If you are already in existing folder inside </w:t>
-      </w:r>
-      <w:proofErr w:type="spellStart"/>
-      <w:r>
-        <w:t>GitDemo</w:t>
-      </w:r>
-      <w:proofErr w:type="spellEnd"/>
-      <w:r>
-        <w:t xml:space="preserve"> folder then run the below command.</w:t>
-      </w:r>
-    </w:p>
-    <w:p>
-      <w:r>
-        <w:t xml:space="preserve">Command </w:t>
-      </w:r>
-      <w:proofErr w:type="gramStart"/>
-      <w:r>
-        <w:t>is  Cd</w:t>
-      </w:r>
-      <w:proofErr w:type="gramEnd"/>
-      <w:r>
-        <w:t xml:space="preserve"> ..  (Command – </w:t>
-      </w:r>
-      <w:proofErr w:type="gramStart"/>
-      <w:r>
-        <w:t>cd ..</w:t>
-      </w:r>
-      <w:proofErr w:type="gramEnd"/>
-      <w:r>
-        <w:t xml:space="preserve">) – </w:t>
-      </w:r>
-      <w:proofErr w:type="gramStart"/>
-      <w:r>
-        <w:t>it</w:t>
-      </w:r>
-      <w:proofErr w:type="gramEnd"/>
-      <w:r>
-        <w:t xml:space="preserve"> will go to previous folder</w:t>
+        <w:t>6, If you are already in existing folder inside GitDemo folder then run the below command.</w:t>
+      </w:r>
+    </w:p>
+    <w:p>
+      <w:r>
+        <w:t>Command is  Cd ..  (Command – cd ..) – it will go to previous folder</w:t>
       </w:r>
     </w:p>
     <w:p>
@@ -307,15 +233,7 @@
     </w:p>
     <w:p>
       <w:r>
-        <w:t xml:space="preserve">Then create new folder inside </w:t>
-      </w:r>
-      <w:proofErr w:type="spellStart"/>
-      <w:r>
-        <w:t>GitDemo</w:t>
-      </w:r>
-      <w:proofErr w:type="spellEnd"/>
-      <w:r>
-        <w:t xml:space="preserve"> folder</w:t>
+        <w:t>Then create new folder inside GitDemo folder</w:t>
       </w:r>
     </w:p>
     <w:p>
@@ -460,15 +378,7 @@
     </w:p>
     <w:p>
       <w:r>
-        <w:t xml:space="preserve">9, </w:t>
-      </w:r>
-      <w:proofErr w:type="gramStart"/>
-      <w:r>
-        <w:t>After</w:t>
-      </w:r>
-      <w:proofErr w:type="gramEnd"/>
-      <w:r>
-        <w:t>, running this command, if you don’t see like below then this folder is not under .git</w:t>
+        <w:t>9, After, running this command, if you don’t see like below then this folder is not under .git</w:t>
       </w:r>
     </w:p>
     <w:p>
@@ -564,15 +474,7 @@
     </w:p>
     <w:p>
       <w:r>
-        <w:t>11</w:t>
-      </w:r>
-      <w:proofErr w:type="gramStart"/>
-      <w:r>
-        <w:t>,Now</w:t>
-      </w:r>
-      <w:proofErr w:type="gramEnd"/>
-      <w:r>
-        <w:t xml:space="preserve">, check this folder is monitored by git or not </w:t>
+        <w:t xml:space="preserve">11,Now, check this folder is monitored by git or not </w:t>
       </w:r>
     </w:p>
     <w:p>
@@ -628,15 +530,7 @@
         <w:t>12,</w:t>
       </w:r>
       <w:r>
-        <w:t xml:space="preserve"> </w:t>
-      </w:r>
-      <w:proofErr w:type="gramStart"/>
-      <w:r>
-        <w:t>Now</w:t>
-      </w:r>
-      <w:proofErr w:type="gramEnd"/>
-      <w:r>
-        <w:t>, we have the folder in local monitored by .git and this folder data need to move GitHub repository for that we need to create new repository in GitHub</w:t>
+        <w:t xml:space="preserve"> Now, we have the folder in local monitored by .git and this folder data need to move GitHub repository for that we need to create new repository in GitHub</w:t>
       </w:r>
     </w:p>
     <w:p>
@@ -646,36 +540,12 @@
     </w:p>
     <w:p>
       <w:r>
-        <w:t xml:space="preserve">14, </w:t>
-      </w:r>
-      <w:proofErr w:type="gramStart"/>
-      <w:r>
-        <w:t>Now</w:t>
-      </w:r>
-      <w:proofErr w:type="gramEnd"/>
-      <w:r>
-        <w:t xml:space="preserve"> we have GitHub repository</w:t>
-      </w:r>
-    </w:p>
-    <w:p>
-      <w:r>
-        <w:t xml:space="preserve">15, </w:t>
-      </w:r>
-      <w:proofErr w:type="gramStart"/>
-      <w:r>
-        <w:t>Then</w:t>
-      </w:r>
-      <w:proofErr w:type="gramEnd"/>
-      <w:r>
-        <w:t xml:space="preserve"> connect to GitHub repository from VS Code (</w:t>
-      </w:r>
-      <w:proofErr w:type="spellStart"/>
-      <w:r>
-        <w:t>CommandPrompt</w:t>
-      </w:r>
-      <w:proofErr w:type="spellEnd"/>
-      <w:r>
-        <w:t>) to push data from local directory (JAN01) to GitHub repo (TestJan01)</w:t>
+        <w:t>14, Now we have GitHub repository</w:t>
+      </w:r>
+    </w:p>
+    <w:p>
+      <w:r>
+        <w:t>15, Then connect to GitHub repository from VS Code (CommandPrompt) to push data from local directory (JAN01) to GitHub repo (TestJan01)</w:t>
       </w:r>
     </w:p>
     <w:p>
@@ -723,23 +593,7 @@
     </w:p>
     <w:p>
       <w:r>
-        <w:t xml:space="preserve">16, Check this is connected to </w:t>
-      </w:r>
-      <w:proofErr w:type="spellStart"/>
-      <w:r>
-        <w:t>GitHubRepository</w:t>
-      </w:r>
-      <w:proofErr w:type="spellEnd"/>
-      <w:r>
-        <w:t xml:space="preserve"> or </w:t>
-      </w:r>
-      <w:proofErr w:type="gramStart"/>
-      <w:r>
-        <w:t>Where</w:t>
-      </w:r>
-      <w:proofErr w:type="gramEnd"/>
-      <w:r>
-        <w:t xml:space="preserve"> it is connected</w:t>
+        <w:t>16, Check this is connected to GitHubRepository or Where it is connected</w:t>
       </w:r>
     </w:p>
     <w:p>
@@ -793,15 +647,7 @@
     </w:p>
     <w:p>
       <w:r>
-        <w:t>17, Now</w:t>
-      </w:r>
-      <w:proofErr w:type="gramStart"/>
-      <w:r>
-        <w:t>,  git</w:t>
-      </w:r>
-      <w:proofErr w:type="gramEnd"/>
-      <w:r>
-        <w:t xml:space="preserve"> is connected to master branch and I wanted to change it to main branch to push my code</w:t>
+        <w:t>17, Now,  git is connected to master branch and I wanted to change it to main branch to push my code</w:t>
       </w:r>
     </w:p>
     <w:p>
@@ -854,26 +700,10 @@
     </w:p>
     <w:p>
       <w:r>
-        <w:t xml:space="preserve">18, </w:t>
-      </w:r>
-      <w:proofErr w:type="gramStart"/>
-      <w:r>
-        <w:t>Now</w:t>
-      </w:r>
-      <w:proofErr w:type="gramEnd"/>
-      <w:r>
-        <w:t xml:space="preserve"> I wanted to push the code to main branch which is the</w:t>
-      </w:r>
-      <w:r>
-        <w:t xml:space="preserve">re in local directory file name called </w:t>
-      </w:r>
-      <w:proofErr w:type="spellStart"/>
-      <w:r>
-        <w:t>GitAndGitHub</w:t>
-      </w:r>
-      <w:proofErr w:type="spellEnd"/>
-      <w:r>
-        <w:t xml:space="preserve"> Requirement1 </w:t>
+        <w:t>18, Now I wanted to push the code to main branch which is the</w:t>
+      </w:r>
+      <w:r>
+        <w:t xml:space="preserve">re in local directory file name called GitAndGitHub Requirement1 </w:t>
       </w:r>
     </w:p>
     <w:p>
@@ -927,15 +757,7 @@
     </w:p>
     <w:p>
       <w:r>
-        <w:t xml:space="preserve">Now there are 2 untracked files by .git and we wanted to make it tack to push these 2 into </w:t>
-      </w:r>
-      <w:proofErr w:type="spellStart"/>
-      <w:r>
-        <w:t>github</w:t>
-      </w:r>
-      <w:proofErr w:type="spellEnd"/>
-      <w:r>
-        <w:t xml:space="preserve"> repository.</w:t>
+        <w:t>Now there are 2 untracked files by .git and we wanted to make it tack to push these 2 into github repository.</w:t>
       </w:r>
     </w:p>
     <w:p/>
@@ -943,15 +765,7 @@
     <w:p>
       <w:r>
         <w:lastRenderedPageBreak/>
-        <w:t xml:space="preserve">20, How to Track these 2 </w:t>
-      </w:r>
-      <w:proofErr w:type="gramStart"/>
-      <w:r>
-        <w:t>files ,</w:t>
-      </w:r>
-      <w:proofErr w:type="gramEnd"/>
-      <w:r>
-        <w:t xml:space="preserve"> - I have 2 untracked files hence use the below command</w:t>
+        <w:t>20, How to Track these 2 files , - I have 2 untracked files hence use the below command</w:t>
       </w:r>
     </w:p>
     <w:p>
@@ -999,15 +813,7 @@
     </w:p>
     <w:p>
       <w:r>
-        <w:t xml:space="preserve">21, </w:t>
-      </w:r>
-      <w:proofErr w:type="gramStart"/>
-      <w:r>
-        <w:t>Now</w:t>
-      </w:r>
-      <w:proofErr w:type="gramEnd"/>
-      <w:r>
-        <w:t xml:space="preserve"> commit the file using below command</w:t>
+        <w:t>21, Now commit the file using below command</w:t>
       </w:r>
     </w:p>
     <w:p>
@@ -1055,15 +861,7 @@
     </w:p>
     <w:p>
       <w:r>
-        <w:t xml:space="preserve">Once you commit </w:t>
-      </w:r>
-      <w:proofErr w:type="gramStart"/>
-      <w:r>
-        <w:t>the with</w:t>
-      </w:r>
-      <w:proofErr w:type="gramEnd"/>
-      <w:r>
-        <w:t xml:space="preserve"> Comment then you are ready to push the code into GitHub repository.</w:t>
+        <w:t>Once you commit the with Comment then you are ready to push the code into GitHub repository.</w:t>
       </w:r>
     </w:p>
     <w:p>
@@ -1110,8 +908,6 @@
       </w:r>
     </w:p>
     <w:p>
-      <w:bookmarkStart w:id="0" w:name="_GoBack"/>
-      <w:bookmarkEnd w:id="0"/>
       <w:r>
         <w:br/>
       </w:r>
@@ -1119,15 +915,7 @@
     <w:p>
       <w:r>
         <w:lastRenderedPageBreak/>
-        <w:t xml:space="preserve">22, </w:t>
-      </w:r>
-      <w:proofErr w:type="gramStart"/>
-      <w:r>
-        <w:t>Now</w:t>
-      </w:r>
-      <w:proofErr w:type="gramEnd"/>
-      <w:r>
-        <w:t xml:space="preserve"> the code is pushed to GitHub Repository. Go to GitHub.com &gt;&gt; refresh the tab &gt;&gt; you can see the files under your repository</w:t>
+        <w:t>22, Now the code is pushed to GitHub Repository. Go to GitHub.com &gt;&gt; refresh the tab &gt;&gt; you can see the files under your repository</w:t>
       </w:r>
     </w:p>
     <w:p>
@@ -1177,6 +965,43 @@
       <w:r>
         <w:t>Now the code is available in GitHub.com</w:t>
       </w:r>
+    </w:p>
+    <w:p/>
+    <w:p>
+      <w:pPr>
+        <w:rPr>
+          <w:b/>
+          <w:sz w:val="24"/>
+          <w:szCs w:val="24"/>
+        </w:rPr>
+      </w:pPr>
+      <w:r>
+        <w:rPr>
+          <w:b/>
+          <w:sz w:val="24"/>
+          <w:szCs w:val="24"/>
+        </w:rPr>
+        <w:t>Requirement 2</w:t>
+      </w:r>
+    </w:p>
+    <w:p>
+      <w:pPr>
+        <w:rPr>
+          <w:b/>
+          <w:sz w:val="24"/>
+          <w:szCs w:val="24"/>
+        </w:rPr>
+      </w:pPr>
+      <w:r>
+        <w:rPr>
+          <w:b/>
+          <w:sz w:val="24"/>
+          <w:szCs w:val="24"/>
+        </w:rPr>
+        <w:t>I have files in GitHub Repository. I wanted to take that files and modify the data and push it back to GitHub Repository</w:t>
+      </w:r>
+      <w:bookmarkStart w:id="0" w:name="_GoBack"/>
+      <w:bookmarkEnd w:id="0"/>
     </w:p>
     <w:p/>
     <w:p/>

</xml_diff>

<commit_message>
Requirement 2 information is updated
</commit_message>
<xml_diff>
--- a/GitAndGitHub Requirement1.docx
+++ b/GitAndGitHub Requirement1.docx
@@ -56,7 +56,20 @@
     </w:p>
     <w:p>
       <w:r>
-        <w:t>Ex. GitDemo  . Folder name can be anything.</w:t>
+        <w:t xml:space="preserve">Ex. </w:t>
+      </w:r>
+      <w:proofErr w:type="spellStart"/>
+      <w:proofErr w:type="gramStart"/>
+      <w:r>
+        <w:t>GitDemo</w:t>
+      </w:r>
+      <w:proofErr w:type="spellEnd"/>
+      <w:r>
+        <w:t xml:space="preserve">  .</w:t>
+      </w:r>
+      <w:proofErr w:type="gramEnd"/>
+      <w:r>
+        <w:t xml:space="preserve"> Folder name can be anything.</w:t>
       </w:r>
       <w:r>
         <w:br/>
@@ -113,12 +126,28 @@
     </w:p>
     <w:p>
       <w:r>
-        <w:t>3, once you load the created GitDemo folder inside VS Code it will be available in Explorer.</w:t>
-      </w:r>
-    </w:p>
-    <w:p>
-      <w:r>
-        <w:t>4, Go to Terminal (If you can’t see go to 3 dots in explorer &gt;&gt; Terminal) &gt;&gt; Run the below command to create another folder inside GitDemo for specific report.</w:t>
+        <w:t xml:space="preserve">3, once you load the created </w:t>
+      </w:r>
+      <w:proofErr w:type="spellStart"/>
+      <w:r>
+        <w:t>GitDemo</w:t>
+      </w:r>
+      <w:proofErr w:type="spellEnd"/>
+      <w:r>
+        <w:t xml:space="preserve"> folder inside VS Code it will be available in Explorer.</w:t>
+      </w:r>
+    </w:p>
+    <w:p>
+      <w:r>
+        <w:t xml:space="preserve">4, Go to Terminal (If you can’t see go to 3 dots in explorer &gt;&gt; Terminal) &gt;&gt; Run the below command to create another folder inside </w:t>
+      </w:r>
+      <w:proofErr w:type="spellStart"/>
+      <w:r>
+        <w:t>GitDemo</w:t>
+      </w:r>
+      <w:proofErr w:type="spellEnd"/>
+      <w:r>
+        <w:t xml:space="preserve"> for specific report.</w:t>
       </w:r>
     </w:p>
     <w:p>
@@ -126,13 +155,26 @@
         <w:t xml:space="preserve">Command </w:t>
       </w:r>
       <w:r>
-        <w:t>is mkdir</w:t>
-      </w:r>
+        <w:t xml:space="preserve">is </w:t>
+      </w:r>
+      <w:proofErr w:type="spellStart"/>
+      <w:r>
+        <w:t>mkdir</w:t>
+      </w:r>
+      <w:proofErr w:type="spellEnd"/>
       <w:r>
         <w:t xml:space="preserve"> </w:t>
       </w:r>
       <w:r>
-        <w:t>JAN01 (Command – mkdir, Folder – JAN01)</w:t>
+        <w:t xml:space="preserve">JAN01 (Command – </w:t>
+      </w:r>
+      <w:proofErr w:type="spellStart"/>
+      <w:r>
+        <w:t>mkdir</w:t>
+      </w:r>
+      <w:proofErr w:type="spellEnd"/>
+      <w:r>
+        <w:t>, Folder – JAN01)</w:t>
       </w:r>
     </w:p>
     <w:p>
@@ -180,12 +222,44 @@
     </w:p>
     <w:p>
       <w:r>
-        <w:t>6, If you are already in existing folder inside GitDemo folder then run the below command.</w:t>
-      </w:r>
-    </w:p>
-    <w:p>
-      <w:r>
-        <w:t>Command is  Cd ..  (Command – cd ..) – it will go to previous folder</w:t>
+        <w:t xml:space="preserve">6, If you are already in existing folder inside </w:t>
+      </w:r>
+      <w:proofErr w:type="spellStart"/>
+      <w:r>
+        <w:t>GitDemo</w:t>
+      </w:r>
+      <w:proofErr w:type="spellEnd"/>
+      <w:r>
+        <w:t xml:space="preserve"> folder then run the below command.</w:t>
+      </w:r>
+    </w:p>
+    <w:p>
+      <w:r>
+        <w:t xml:space="preserve">Command </w:t>
+      </w:r>
+      <w:proofErr w:type="gramStart"/>
+      <w:r>
+        <w:t>is  Cd</w:t>
+      </w:r>
+      <w:proofErr w:type="gramEnd"/>
+      <w:r>
+        <w:t xml:space="preserve"> ..  (Command – </w:t>
+      </w:r>
+      <w:proofErr w:type="gramStart"/>
+      <w:r>
+        <w:t>cd ..</w:t>
+      </w:r>
+      <w:proofErr w:type="gramEnd"/>
+      <w:r>
+        <w:t xml:space="preserve">) – </w:t>
+      </w:r>
+      <w:proofErr w:type="gramStart"/>
+      <w:r>
+        <w:t>it</w:t>
+      </w:r>
+      <w:proofErr w:type="gramEnd"/>
+      <w:r>
+        <w:t xml:space="preserve"> will go to previous folder</w:t>
       </w:r>
     </w:p>
     <w:p>
@@ -233,7 +307,15 @@
     </w:p>
     <w:p>
       <w:r>
-        <w:t>Then create new folder inside GitDemo folder</w:t>
+        <w:t xml:space="preserve">Then create new folder inside </w:t>
+      </w:r>
+      <w:proofErr w:type="spellStart"/>
+      <w:r>
+        <w:t>GitDemo</w:t>
+      </w:r>
+      <w:proofErr w:type="spellEnd"/>
+      <w:r>
+        <w:t xml:space="preserve"> folder</w:t>
       </w:r>
     </w:p>
     <w:p>
@@ -378,7 +460,15 @@
     </w:p>
     <w:p>
       <w:r>
-        <w:t>9, After, running this command, if you don’t see like below then this folder is not under .git</w:t>
+        <w:t xml:space="preserve">9, </w:t>
+      </w:r>
+      <w:proofErr w:type="gramStart"/>
+      <w:r>
+        <w:t>After</w:t>
+      </w:r>
+      <w:proofErr w:type="gramEnd"/>
+      <w:r>
+        <w:t>, running this command, if you don’t see like below then this folder is not under .git</w:t>
       </w:r>
     </w:p>
     <w:p>
@@ -474,7 +564,15 @@
     </w:p>
     <w:p>
       <w:r>
-        <w:t xml:space="preserve">11,Now, check this folder is monitored by git or not </w:t>
+        <w:t>11</w:t>
+      </w:r>
+      <w:proofErr w:type="gramStart"/>
+      <w:r>
+        <w:t>,Now</w:t>
+      </w:r>
+      <w:proofErr w:type="gramEnd"/>
+      <w:r>
+        <w:t xml:space="preserve">, check this folder is monitored by git or not </w:t>
       </w:r>
     </w:p>
     <w:p>
@@ -530,7 +628,15 @@
         <w:t>12,</w:t>
       </w:r>
       <w:r>
-        <w:t xml:space="preserve"> Now, we have the folder in local monitored by .git and this folder data need to move GitHub repository for that we need to create new repository in GitHub</w:t>
+        <w:t xml:space="preserve"> </w:t>
+      </w:r>
+      <w:proofErr w:type="gramStart"/>
+      <w:r>
+        <w:t>Now</w:t>
+      </w:r>
+      <w:proofErr w:type="gramEnd"/>
+      <w:r>
+        <w:t>, we have the folder in local monitored by .git and this folder data need to move GitHub repository for that we need to create new repository in GitHub</w:t>
       </w:r>
     </w:p>
     <w:p>
@@ -540,12 +646,36 @@
     </w:p>
     <w:p>
       <w:r>
-        <w:t>14, Now we have GitHub repository</w:t>
-      </w:r>
-    </w:p>
-    <w:p>
-      <w:r>
-        <w:t>15, Then connect to GitHub repository from VS Code (CommandPrompt) to push data from local directory (JAN01) to GitHub repo (TestJan01)</w:t>
+        <w:t xml:space="preserve">14, </w:t>
+      </w:r>
+      <w:proofErr w:type="gramStart"/>
+      <w:r>
+        <w:t>Now</w:t>
+      </w:r>
+      <w:proofErr w:type="gramEnd"/>
+      <w:r>
+        <w:t xml:space="preserve"> we have GitHub repository</w:t>
+      </w:r>
+    </w:p>
+    <w:p>
+      <w:r>
+        <w:t xml:space="preserve">15, </w:t>
+      </w:r>
+      <w:proofErr w:type="gramStart"/>
+      <w:r>
+        <w:t>Then</w:t>
+      </w:r>
+      <w:proofErr w:type="gramEnd"/>
+      <w:r>
+        <w:t xml:space="preserve"> connect to GitHub repository from VS Code (</w:t>
+      </w:r>
+      <w:proofErr w:type="spellStart"/>
+      <w:r>
+        <w:t>CommandPrompt</w:t>
+      </w:r>
+      <w:proofErr w:type="spellEnd"/>
+      <w:r>
+        <w:t>) to push data from local directory (JAN01) to GitHub repo (TestJan01)</w:t>
       </w:r>
     </w:p>
     <w:p>
@@ -593,7 +723,23 @@
     </w:p>
     <w:p>
       <w:r>
-        <w:t>16, Check this is connected to GitHubRepository or Where it is connected</w:t>
+        <w:t xml:space="preserve">16, Check this is connected to </w:t>
+      </w:r>
+      <w:proofErr w:type="spellStart"/>
+      <w:r>
+        <w:t>GitHubRepository</w:t>
+      </w:r>
+      <w:proofErr w:type="spellEnd"/>
+      <w:r>
+        <w:t xml:space="preserve"> or </w:t>
+      </w:r>
+      <w:proofErr w:type="gramStart"/>
+      <w:r>
+        <w:t>Where</w:t>
+      </w:r>
+      <w:proofErr w:type="gramEnd"/>
+      <w:r>
+        <w:t xml:space="preserve"> it is connected</w:t>
       </w:r>
     </w:p>
     <w:p>
@@ -647,7 +793,15 @@
     </w:p>
     <w:p>
       <w:r>
-        <w:t>17, Now,  git is connected to master branch and I wanted to change it to main branch to push my code</w:t>
+        <w:t>17, Now</w:t>
+      </w:r>
+      <w:proofErr w:type="gramStart"/>
+      <w:r>
+        <w:t>,  git</w:t>
+      </w:r>
+      <w:proofErr w:type="gramEnd"/>
+      <w:r>
+        <w:t xml:space="preserve"> is connected to master branch and I wanted to change it to main branch to push my code</w:t>
       </w:r>
     </w:p>
     <w:p>
@@ -700,10 +854,26 @@
     </w:p>
     <w:p>
       <w:r>
-        <w:t>18, Now I wanted to push the code to main branch which is the</w:t>
-      </w:r>
-      <w:r>
-        <w:t xml:space="preserve">re in local directory file name called GitAndGitHub Requirement1 </w:t>
+        <w:t xml:space="preserve">18, </w:t>
+      </w:r>
+      <w:proofErr w:type="gramStart"/>
+      <w:r>
+        <w:t>Now</w:t>
+      </w:r>
+      <w:proofErr w:type="gramEnd"/>
+      <w:r>
+        <w:t xml:space="preserve"> I wanted to push the code to main branch which is the</w:t>
+      </w:r>
+      <w:r>
+        <w:t xml:space="preserve">re in local directory file name called </w:t>
+      </w:r>
+      <w:proofErr w:type="spellStart"/>
+      <w:r>
+        <w:t>GitAndGitHub</w:t>
+      </w:r>
+      <w:proofErr w:type="spellEnd"/>
+      <w:r>
+        <w:t xml:space="preserve"> Requirement1 </w:t>
       </w:r>
     </w:p>
     <w:p>
@@ -757,7 +927,15 @@
     </w:p>
     <w:p>
       <w:r>
-        <w:t>Now there are 2 untracked files by .git and we wanted to make it tack to push these 2 into github repository.</w:t>
+        <w:t xml:space="preserve">Now there are 2 untracked files by .git and we wanted to make it tack to push these 2 into </w:t>
+      </w:r>
+      <w:proofErr w:type="spellStart"/>
+      <w:r>
+        <w:t>github</w:t>
+      </w:r>
+      <w:proofErr w:type="spellEnd"/>
+      <w:r>
+        <w:t xml:space="preserve"> repository.</w:t>
       </w:r>
     </w:p>
     <w:p/>
@@ -765,7 +943,15 @@
     <w:p>
       <w:r>
         <w:lastRenderedPageBreak/>
-        <w:t>20, How to Track these 2 files , - I have 2 untracked files hence use the below command</w:t>
+        <w:t xml:space="preserve">20, How to Track these 2 </w:t>
+      </w:r>
+      <w:proofErr w:type="gramStart"/>
+      <w:r>
+        <w:t>files ,</w:t>
+      </w:r>
+      <w:proofErr w:type="gramEnd"/>
+      <w:r>
+        <w:t xml:space="preserve"> - I have 2 untracked files hence use the below command</w:t>
       </w:r>
     </w:p>
     <w:p>
@@ -813,7 +999,15 @@
     </w:p>
     <w:p>
       <w:r>
-        <w:t>21, Now commit the file using below command</w:t>
+        <w:t xml:space="preserve">21, </w:t>
+      </w:r>
+      <w:proofErr w:type="gramStart"/>
+      <w:r>
+        <w:t>Now</w:t>
+      </w:r>
+      <w:proofErr w:type="gramEnd"/>
+      <w:r>
+        <w:t xml:space="preserve"> commit the file using below command</w:t>
       </w:r>
     </w:p>
     <w:p>
@@ -861,7 +1055,15 @@
     </w:p>
     <w:p>
       <w:r>
-        <w:t>Once you commit the with Comment then you are ready to push the code into GitHub repository.</w:t>
+        <w:t xml:space="preserve">Once you commit </w:t>
+      </w:r>
+      <w:proofErr w:type="gramStart"/>
+      <w:r>
+        <w:t>the with</w:t>
+      </w:r>
+      <w:proofErr w:type="gramEnd"/>
+      <w:r>
+        <w:t xml:space="preserve"> Comment then you are ready to push the code into GitHub repository.</w:t>
       </w:r>
     </w:p>
     <w:p>
@@ -915,7 +1117,15 @@
     <w:p>
       <w:r>
         <w:lastRenderedPageBreak/>
-        <w:t>22, Now the code is pushed to GitHub Repository. Go to GitHub.com &gt;&gt; refresh the tab &gt;&gt; you can see the files under your repository</w:t>
+        <w:t xml:space="preserve">22, </w:t>
+      </w:r>
+      <w:proofErr w:type="gramStart"/>
+      <w:r>
+        <w:t>Now</w:t>
+      </w:r>
+      <w:proofErr w:type="gramEnd"/>
+      <w:r>
+        <w:t xml:space="preserve"> the code is pushed to GitHub Repository. Go to GitHub.com &gt;&gt; refresh the tab &gt;&gt; you can see the files under your repository</w:t>
       </w:r>
     </w:p>
     <w:p>
@@ -981,29 +1191,178 @@
           <w:sz w:val="24"/>
           <w:szCs w:val="24"/>
         </w:rPr>
-        <w:t>Requirement 2</w:t>
+        <w:t>I have files in GitHub Repository. I wanted to take that files and modify the data and push it back to GitHub Repository</w:t>
       </w:r>
     </w:p>
     <w:p>
       <w:pPr>
         <w:rPr>
-          <w:b/>
           <w:sz w:val="24"/>
           <w:szCs w:val="24"/>
         </w:rPr>
       </w:pPr>
       <w:r>
         <w:rPr>
-          <w:b/>
           <w:sz w:val="24"/>
           <w:szCs w:val="24"/>
         </w:rPr>
-        <w:t>I have files in GitHub Repository. I wanted to take that files and modify the data and push it back to GitHub Repository</w:t>
-      </w:r>
+        <w:t xml:space="preserve">1, Get the files from GitHub Repo into your local machine </w:t>
+      </w:r>
+      <w:r>
+        <w:rPr>
+          <w:sz w:val="24"/>
+          <w:szCs w:val="24"/>
+        </w:rPr>
+        <w:t xml:space="preserve">folder (can be new folder or existing folder) </w:t>
+      </w:r>
+      <w:r>
+        <w:rPr>
+          <w:sz w:val="24"/>
+          <w:szCs w:val="24"/>
+        </w:rPr>
+        <w:t>using clone command</w:t>
+      </w:r>
+      <w:r>
+        <w:rPr>
+          <w:sz w:val="24"/>
+          <w:szCs w:val="24"/>
+        </w:rPr>
+        <w:t>. I have existing folder called Demo</w:t>
+      </w:r>
+    </w:p>
+    <w:p>
+      <w:pPr>
+        <w:rPr>
+          <w:sz w:val="24"/>
+          <w:szCs w:val="24"/>
+        </w:rPr>
+      </w:pPr>
+      <w:r>
+        <w:rPr>
+          <w:noProof/>
+          <w:lang w:eastAsia="en-IN"/>
+        </w:rPr>
+        <w:drawing>
+          <wp:inline distT="0" distB="0" distL="0" distR="0" wp14:anchorId="4888C31A" wp14:editId="41B189B2">
+            <wp:extent cx="3495675" cy="447675"/>
+            <wp:effectExtent l="0" t="0" r="9525" b="9525"/>
+            <wp:docPr id="18" name="Picture 18"/>
+            <wp:cNvGraphicFramePr>
+              <a:graphicFrameLocks xmlns:a="http://schemas.openxmlformats.org/drawingml/2006/main" noChangeAspect="1"/>
+            </wp:cNvGraphicFramePr>
+            <a:graphic xmlns:a="http://schemas.openxmlformats.org/drawingml/2006/main">
+              <a:graphicData uri="http://schemas.openxmlformats.org/drawingml/2006/picture">
+                <pic:pic xmlns:pic="http://schemas.openxmlformats.org/drawingml/2006/picture">
+                  <pic:nvPicPr>
+                    <pic:cNvPr id="1" name=""/>
+                    <pic:cNvPicPr/>
+                  </pic:nvPicPr>
+                  <pic:blipFill>
+                    <a:blip r:embed="rId21"/>
+                    <a:stretch>
+                      <a:fillRect/>
+                    </a:stretch>
+                  </pic:blipFill>
+                  <pic:spPr>
+                    <a:xfrm>
+                      <a:off x="0" y="0"/>
+                      <a:ext cx="3495675" cy="447675"/>
+                    </a:xfrm>
+                    <a:prstGeom prst="rect">
+                      <a:avLst/>
+                    </a:prstGeom>
+                  </pic:spPr>
+                </pic:pic>
+              </a:graphicData>
+            </a:graphic>
+          </wp:inline>
+        </w:drawing>
+      </w:r>
+    </w:p>
+    <w:p>
+      <w:pPr>
+        <w:rPr>
+          <w:sz w:val="24"/>
+          <w:szCs w:val="24"/>
+        </w:rPr>
+      </w:pPr>
+      <w:r>
+        <w:rPr>
+          <w:sz w:val="24"/>
+          <w:szCs w:val="24"/>
+        </w:rPr>
+        <w:t xml:space="preserve">2, Create new folder called 123 in Demo folder using </w:t>
+      </w:r>
+      <w:proofErr w:type="spellStart"/>
+      <w:r>
+        <w:rPr>
+          <w:sz w:val="24"/>
+          <w:szCs w:val="24"/>
+        </w:rPr>
+        <w:t>mkdir</w:t>
+      </w:r>
+      <w:proofErr w:type="spellEnd"/>
+      <w:r>
+        <w:rPr>
+          <w:sz w:val="24"/>
+          <w:szCs w:val="24"/>
+        </w:rPr>
+        <w:t xml:space="preserve"> command</w:t>
+      </w:r>
+    </w:p>
+    <w:p>
+      <w:pPr>
+        <w:rPr>
+          <w:sz w:val="24"/>
+          <w:szCs w:val="24"/>
+        </w:rPr>
+      </w:pPr>
+      <w:r>
+        <w:rPr>
+          <w:noProof/>
+          <w:lang w:eastAsia="en-IN"/>
+        </w:rPr>
+        <w:drawing>
+          <wp:inline distT="0" distB="0" distL="0" distR="0" wp14:anchorId="52FC55EB" wp14:editId="3578F38F">
+            <wp:extent cx="4162425" cy="2085975"/>
+            <wp:effectExtent l="0" t="0" r="9525" b="9525"/>
+            <wp:docPr id="19" name="Picture 19"/>
+            <wp:cNvGraphicFramePr>
+              <a:graphicFrameLocks xmlns:a="http://schemas.openxmlformats.org/drawingml/2006/main" noChangeAspect="1"/>
+            </wp:cNvGraphicFramePr>
+            <a:graphic xmlns:a="http://schemas.openxmlformats.org/drawingml/2006/main">
+              <a:graphicData uri="http://schemas.openxmlformats.org/drawingml/2006/picture">
+                <pic:pic xmlns:pic="http://schemas.openxmlformats.org/drawingml/2006/picture">
+                  <pic:nvPicPr>
+                    <pic:cNvPr id="1" name=""/>
+                    <pic:cNvPicPr/>
+                  </pic:nvPicPr>
+                  <pic:blipFill>
+                    <a:blip r:embed="rId22"/>
+                    <a:stretch>
+                      <a:fillRect/>
+                    </a:stretch>
+                  </pic:blipFill>
+                  <pic:spPr>
+                    <a:xfrm>
+                      <a:off x="0" y="0"/>
+                      <a:ext cx="4162425" cy="2085975"/>
+                    </a:xfrm>
+                    <a:prstGeom prst="rect">
+                      <a:avLst/>
+                    </a:prstGeom>
+                  </pic:spPr>
+                </pic:pic>
+              </a:graphicData>
+            </a:graphic>
+          </wp:inline>
+        </w:drawing>
+      </w:r>
+    </w:p>
+    <w:p>
       <w:bookmarkStart w:id="0" w:name="_GoBack"/>
       <w:bookmarkEnd w:id="0"/>
     </w:p>
-    <w:p/>
     <w:p/>
     <w:p/>
     <w:p/>

</xml_diff>

<commit_message>
Requirement 1 and 2 is available in the document
</commit_message>
<xml_diff>
--- a/GitAndGitHub Requirement1.docx
+++ b/GitAndGitHub Requirement1.docx
@@ -1359,14 +1359,630 @@
         </w:drawing>
       </w:r>
     </w:p>
-    <w:p>
-      <w:bookmarkStart w:id="0" w:name="_GoBack"/>
-      <w:bookmarkEnd w:id="0"/>
-    </w:p>
     <w:p/>
     <w:p/>
     <w:p/>
     <w:p/>
+    <w:p>
+      <w:pPr>
+        <w:rPr>
+          <w:sz w:val="24"/>
+          <w:szCs w:val="24"/>
+        </w:rPr>
+      </w:pPr>
+      <w:r>
+        <w:rPr>
+          <w:sz w:val="24"/>
+          <w:szCs w:val="24"/>
+        </w:rPr>
+        <w:lastRenderedPageBreak/>
+        <w:t>3, Check this folder is monitored by .git using ls –h</w:t>
+      </w:r>
+    </w:p>
+    <w:p>
+      <w:pPr>
+        <w:rPr>
+          <w:sz w:val="24"/>
+          <w:szCs w:val="24"/>
+        </w:rPr>
+      </w:pPr>
+      <w:r>
+        <w:rPr>
+          <w:noProof/>
+          <w:lang w:eastAsia="en-IN"/>
+        </w:rPr>
+        <w:drawing>
+          <wp:inline distT="0" distB="0" distL="0" distR="0" wp14:anchorId="6CD5DF51" wp14:editId="63E52534">
+            <wp:extent cx="3857625" cy="200025"/>
+            <wp:effectExtent l="0" t="0" r="9525" b="9525"/>
+            <wp:docPr id="22" name="Picture 22"/>
+            <wp:cNvGraphicFramePr>
+              <a:graphicFrameLocks xmlns:a="http://schemas.openxmlformats.org/drawingml/2006/main" noChangeAspect="1"/>
+            </wp:cNvGraphicFramePr>
+            <a:graphic xmlns:a="http://schemas.openxmlformats.org/drawingml/2006/main">
+              <a:graphicData uri="http://schemas.openxmlformats.org/drawingml/2006/picture">
+                <pic:pic xmlns:pic="http://schemas.openxmlformats.org/drawingml/2006/picture">
+                  <pic:nvPicPr>
+                    <pic:cNvPr id="1" name=""/>
+                    <pic:cNvPicPr/>
+                  </pic:nvPicPr>
+                  <pic:blipFill>
+                    <a:blip r:embed="rId23"/>
+                    <a:stretch>
+                      <a:fillRect/>
+                    </a:stretch>
+                  </pic:blipFill>
+                  <pic:spPr>
+                    <a:xfrm>
+                      <a:off x="0" y="0"/>
+                      <a:ext cx="3857625" cy="200025"/>
+                    </a:xfrm>
+                    <a:prstGeom prst="rect">
+                      <a:avLst/>
+                    </a:prstGeom>
+                  </pic:spPr>
+                </pic:pic>
+              </a:graphicData>
+            </a:graphic>
+          </wp:inline>
+        </w:drawing>
+      </w:r>
+    </w:p>
+    <w:p>
+      <w:pPr>
+        <w:rPr>
+          <w:sz w:val="24"/>
+          <w:szCs w:val="24"/>
+        </w:rPr>
+      </w:pPr>
+      <w:r>
+        <w:rPr>
+          <w:sz w:val="24"/>
+          <w:szCs w:val="24"/>
+        </w:rPr>
+        <w:t xml:space="preserve">If it is not monitored then run git </w:t>
+      </w:r>
+      <w:proofErr w:type="spellStart"/>
+      <w:r>
+        <w:rPr>
+          <w:sz w:val="24"/>
+          <w:szCs w:val="24"/>
+        </w:rPr>
+        <w:t>init</w:t>
+      </w:r>
+      <w:proofErr w:type="spellEnd"/>
+      <w:r>
+        <w:rPr>
+          <w:sz w:val="24"/>
+          <w:szCs w:val="24"/>
+        </w:rPr>
+        <w:t xml:space="preserve"> command</w:t>
+      </w:r>
+      <w:r>
+        <w:rPr>
+          <w:sz w:val="24"/>
+          <w:szCs w:val="24"/>
+        </w:rPr>
+        <w:br/>
+      </w:r>
+      <w:r>
+        <w:rPr>
+          <w:noProof/>
+          <w:lang w:eastAsia="en-IN"/>
+        </w:rPr>
+        <w:drawing>
+          <wp:inline distT="0" distB="0" distL="0" distR="0" wp14:anchorId="68D1229D" wp14:editId="3A29E25D">
+            <wp:extent cx="5476875" cy="352425"/>
+            <wp:effectExtent l="0" t="0" r="9525" b="9525"/>
+            <wp:docPr id="23" name="Picture 23"/>
+            <wp:cNvGraphicFramePr>
+              <a:graphicFrameLocks xmlns:a="http://schemas.openxmlformats.org/drawingml/2006/main" noChangeAspect="1"/>
+            </wp:cNvGraphicFramePr>
+            <a:graphic xmlns:a="http://schemas.openxmlformats.org/drawingml/2006/main">
+              <a:graphicData uri="http://schemas.openxmlformats.org/drawingml/2006/picture">
+                <pic:pic xmlns:pic="http://schemas.openxmlformats.org/drawingml/2006/picture">
+                  <pic:nvPicPr>
+                    <pic:cNvPr id="1" name=""/>
+                    <pic:cNvPicPr/>
+                  </pic:nvPicPr>
+                  <pic:blipFill>
+                    <a:blip r:embed="rId24"/>
+                    <a:stretch>
+                      <a:fillRect/>
+                    </a:stretch>
+                  </pic:blipFill>
+                  <pic:spPr>
+                    <a:xfrm>
+                      <a:off x="0" y="0"/>
+                      <a:ext cx="5476875" cy="352425"/>
+                    </a:xfrm>
+                    <a:prstGeom prst="rect">
+                      <a:avLst/>
+                    </a:prstGeom>
+                  </pic:spPr>
+                </pic:pic>
+              </a:graphicData>
+            </a:graphic>
+          </wp:inline>
+        </w:drawing>
+      </w:r>
+      <w:r>
+        <w:rPr>
+          <w:sz w:val="24"/>
+          <w:szCs w:val="24"/>
+        </w:rPr>
+        <w:br/>
+        <w:t>check once again, it is monitored by .git now</w:t>
+      </w:r>
+    </w:p>
+    <w:p>
+      <w:pPr>
+        <w:rPr>
+          <w:sz w:val="24"/>
+          <w:szCs w:val="24"/>
+        </w:rPr>
+      </w:pPr>
+      <w:r>
+        <w:rPr>
+          <w:noProof/>
+          <w:lang w:eastAsia="en-IN"/>
+        </w:rPr>
+        <w:drawing>
+          <wp:inline distT="0" distB="0" distL="0" distR="0" wp14:anchorId="73DDD0E4" wp14:editId="1FA3A321">
+            <wp:extent cx="5191125" cy="1733550"/>
+            <wp:effectExtent l="0" t="0" r="9525" b="0"/>
+            <wp:docPr id="24" name="Picture 24"/>
+            <wp:cNvGraphicFramePr>
+              <a:graphicFrameLocks xmlns:a="http://schemas.openxmlformats.org/drawingml/2006/main" noChangeAspect="1"/>
+            </wp:cNvGraphicFramePr>
+            <a:graphic xmlns:a="http://schemas.openxmlformats.org/drawingml/2006/main">
+              <a:graphicData uri="http://schemas.openxmlformats.org/drawingml/2006/picture">
+                <pic:pic xmlns:pic="http://schemas.openxmlformats.org/drawingml/2006/picture">
+                  <pic:nvPicPr>
+                    <pic:cNvPr id="1" name=""/>
+                    <pic:cNvPicPr/>
+                  </pic:nvPicPr>
+                  <pic:blipFill>
+                    <a:blip r:embed="rId25"/>
+                    <a:stretch>
+                      <a:fillRect/>
+                    </a:stretch>
+                  </pic:blipFill>
+                  <pic:spPr>
+                    <a:xfrm>
+                      <a:off x="0" y="0"/>
+                      <a:ext cx="5191125" cy="1733550"/>
+                    </a:xfrm>
+                    <a:prstGeom prst="rect">
+                      <a:avLst/>
+                    </a:prstGeom>
+                  </pic:spPr>
+                </pic:pic>
+              </a:graphicData>
+            </a:graphic>
+          </wp:inline>
+        </w:drawing>
+      </w:r>
+    </w:p>
+    <w:p>
+      <w:pPr>
+        <w:rPr>
+          <w:sz w:val="24"/>
+          <w:szCs w:val="24"/>
+        </w:rPr>
+      </w:pPr>
+      <w:r>
+        <w:rPr>
+          <w:sz w:val="24"/>
+          <w:szCs w:val="24"/>
+        </w:rPr>
+        <w:t xml:space="preserve">4, </w:t>
+      </w:r>
+      <w:proofErr w:type="gramStart"/>
+      <w:r>
+        <w:rPr>
+          <w:sz w:val="24"/>
+          <w:szCs w:val="24"/>
+        </w:rPr>
+        <w:t>Now</w:t>
+      </w:r>
+      <w:proofErr w:type="gramEnd"/>
+      <w:r>
+        <w:rPr>
+          <w:sz w:val="24"/>
+          <w:szCs w:val="24"/>
+        </w:rPr>
+        <w:t xml:space="preserve"> Get the files into this folder using clone</w:t>
+      </w:r>
+    </w:p>
+    <w:p>
+      <w:pPr>
+        <w:rPr>
+          <w:sz w:val="24"/>
+          <w:szCs w:val="24"/>
+        </w:rPr>
+      </w:pPr>
+      <w:r>
+        <w:rPr>
+          <w:noProof/>
+          <w:lang w:eastAsia="en-IN"/>
+        </w:rPr>
+        <w:drawing>
+          <wp:inline distT="0" distB="0" distL="0" distR="0" wp14:anchorId="63B5FCD5" wp14:editId="57B15B08">
+            <wp:extent cx="5731510" cy="1388745"/>
+            <wp:effectExtent l="0" t="0" r="2540" b="1905"/>
+            <wp:docPr id="21" name="Picture 21"/>
+            <wp:cNvGraphicFramePr>
+              <a:graphicFrameLocks xmlns:a="http://schemas.openxmlformats.org/drawingml/2006/main" noChangeAspect="1"/>
+            </wp:cNvGraphicFramePr>
+            <a:graphic xmlns:a="http://schemas.openxmlformats.org/drawingml/2006/main">
+              <a:graphicData uri="http://schemas.openxmlformats.org/drawingml/2006/picture">
+                <pic:pic xmlns:pic="http://schemas.openxmlformats.org/drawingml/2006/picture">
+                  <pic:nvPicPr>
+                    <pic:cNvPr id="1" name=""/>
+                    <pic:cNvPicPr/>
+                  </pic:nvPicPr>
+                  <pic:blipFill>
+                    <a:blip r:embed="rId26"/>
+                    <a:stretch>
+                      <a:fillRect/>
+                    </a:stretch>
+                  </pic:blipFill>
+                  <pic:spPr>
+                    <a:xfrm>
+                      <a:off x="0" y="0"/>
+                      <a:ext cx="5731510" cy="1388745"/>
+                    </a:xfrm>
+                    <a:prstGeom prst="rect">
+                      <a:avLst/>
+                    </a:prstGeom>
+                  </pic:spPr>
+                </pic:pic>
+              </a:graphicData>
+            </a:graphic>
+          </wp:inline>
+        </w:drawing>
+      </w:r>
+    </w:p>
+    <w:p>
+      <w:pPr>
+        <w:rPr>
+          <w:sz w:val="24"/>
+          <w:szCs w:val="24"/>
+        </w:rPr>
+      </w:pPr>
+      <w:r>
+        <w:rPr>
+          <w:sz w:val="24"/>
+          <w:szCs w:val="24"/>
+        </w:rPr>
+        <w:t>5, Do you the changes in the files and save it from the local machine &gt;&gt; 123 folder</w:t>
+      </w:r>
+    </w:p>
+    <w:p>
+      <w:pPr>
+        <w:rPr>
+          <w:sz w:val="24"/>
+          <w:szCs w:val="24"/>
+        </w:rPr>
+      </w:pPr>
+      <w:r>
+        <w:rPr>
+          <w:sz w:val="24"/>
+          <w:szCs w:val="24"/>
+        </w:rPr>
+        <w:t xml:space="preserve">6, </w:t>
+      </w:r>
+      <w:proofErr w:type="gramStart"/>
+      <w:r>
+        <w:rPr>
+          <w:sz w:val="24"/>
+          <w:szCs w:val="24"/>
+        </w:rPr>
+        <w:t>After</w:t>
+      </w:r>
+      <w:proofErr w:type="gramEnd"/>
+      <w:r>
+        <w:rPr>
+          <w:sz w:val="24"/>
+          <w:szCs w:val="24"/>
+        </w:rPr>
+        <w:t xml:space="preserve"> completing the changes check the status using git status command</w:t>
+      </w:r>
+    </w:p>
+    <w:p>
+      <w:pPr>
+        <w:rPr>
+          <w:sz w:val="24"/>
+          <w:szCs w:val="24"/>
+        </w:rPr>
+      </w:pPr>
+      <w:r>
+        <w:rPr>
+          <w:noProof/>
+          <w:lang w:eastAsia="en-IN"/>
+        </w:rPr>
+        <w:drawing>
+          <wp:inline distT="0" distB="0" distL="0" distR="0" wp14:anchorId="49FE3213" wp14:editId="37D3D985">
+            <wp:extent cx="5238750" cy="1676400"/>
+            <wp:effectExtent l="0" t="0" r="0" b="0"/>
+            <wp:docPr id="25" name="Picture 25"/>
+            <wp:cNvGraphicFramePr>
+              <a:graphicFrameLocks xmlns:a="http://schemas.openxmlformats.org/drawingml/2006/main" noChangeAspect="1"/>
+            </wp:cNvGraphicFramePr>
+            <a:graphic xmlns:a="http://schemas.openxmlformats.org/drawingml/2006/main">
+              <a:graphicData uri="http://schemas.openxmlformats.org/drawingml/2006/picture">
+                <pic:pic xmlns:pic="http://schemas.openxmlformats.org/drawingml/2006/picture">
+                  <pic:nvPicPr>
+                    <pic:cNvPr id="1" name=""/>
+                    <pic:cNvPicPr/>
+                  </pic:nvPicPr>
+                  <pic:blipFill>
+                    <a:blip r:embed="rId27"/>
+                    <a:stretch>
+                      <a:fillRect/>
+                    </a:stretch>
+                  </pic:blipFill>
+                  <pic:spPr>
+                    <a:xfrm>
+                      <a:off x="0" y="0"/>
+                      <a:ext cx="5238750" cy="1676400"/>
+                    </a:xfrm>
+                    <a:prstGeom prst="rect">
+                      <a:avLst/>
+                    </a:prstGeom>
+                  </pic:spPr>
+                </pic:pic>
+              </a:graphicData>
+            </a:graphic>
+          </wp:inline>
+        </w:drawing>
+      </w:r>
+    </w:p>
+    <w:p>
+      <w:pPr>
+        <w:rPr>
+          <w:sz w:val="24"/>
+          <w:szCs w:val="24"/>
+        </w:rPr>
+      </w:pPr>
+    </w:p>
+    <w:p>
+      <w:pPr>
+        <w:rPr>
+          <w:sz w:val="24"/>
+          <w:szCs w:val="24"/>
+        </w:rPr>
+      </w:pPr>
+    </w:p>
+    <w:p>
+      <w:pPr>
+        <w:rPr>
+          <w:sz w:val="24"/>
+          <w:szCs w:val="24"/>
+        </w:rPr>
+      </w:pPr>
+    </w:p>
+    <w:p>
+      <w:pPr>
+        <w:rPr>
+          <w:sz w:val="24"/>
+          <w:szCs w:val="24"/>
+        </w:rPr>
+      </w:pPr>
+    </w:p>
+    <w:p>
+      <w:pPr>
+        <w:rPr>
+          <w:sz w:val="24"/>
+          <w:szCs w:val="24"/>
+        </w:rPr>
+      </w:pPr>
+      <w:r>
+        <w:rPr>
+          <w:sz w:val="24"/>
+          <w:szCs w:val="24"/>
+        </w:rPr>
+        <w:lastRenderedPageBreak/>
+        <w:t xml:space="preserve">7, Add the changes </w:t>
+      </w:r>
+    </w:p>
+    <w:p>
+      <w:pPr>
+        <w:rPr>
+          <w:sz w:val="24"/>
+          <w:szCs w:val="24"/>
+        </w:rPr>
+      </w:pPr>
+      <w:r>
+        <w:rPr>
+          <w:noProof/>
+          <w:lang w:eastAsia="en-IN"/>
+        </w:rPr>
+        <w:drawing>
+          <wp:inline distT="0" distB="0" distL="0" distR="0" wp14:anchorId="554C9C41" wp14:editId="77135AC1">
+            <wp:extent cx="5153025" cy="1381125"/>
+            <wp:effectExtent l="0" t="0" r="9525" b="9525"/>
+            <wp:docPr id="27" name="Picture 27"/>
+            <wp:cNvGraphicFramePr>
+              <a:graphicFrameLocks xmlns:a="http://schemas.openxmlformats.org/drawingml/2006/main" noChangeAspect="1"/>
+            </wp:cNvGraphicFramePr>
+            <a:graphic xmlns:a="http://schemas.openxmlformats.org/drawingml/2006/main">
+              <a:graphicData uri="http://schemas.openxmlformats.org/drawingml/2006/picture">
+                <pic:pic xmlns:pic="http://schemas.openxmlformats.org/drawingml/2006/picture">
+                  <pic:nvPicPr>
+                    <pic:cNvPr id="1" name=""/>
+                    <pic:cNvPicPr/>
+                  </pic:nvPicPr>
+                  <pic:blipFill>
+                    <a:blip r:embed="rId28"/>
+                    <a:stretch>
+                      <a:fillRect/>
+                    </a:stretch>
+                  </pic:blipFill>
+                  <pic:spPr>
+                    <a:xfrm>
+                      <a:off x="0" y="0"/>
+                      <a:ext cx="5153025" cy="1381125"/>
+                    </a:xfrm>
+                    <a:prstGeom prst="rect">
+                      <a:avLst/>
+                    </a:prstGeom>
+                  </pic:spPr>
+                </pic:pic>
+              </a:graphicData>
+            </a:graphic>
+          </wp:inline>
+        </w:drawing>
+      </w:r>
+    </w:p>
+    <w:p>
+      <w:pPr>
+        <w:rPr>
+          <w:sz w:val="24"/>
+          <w:szCs w:val="24"/>
+        </w:rPr>
+      </w:pPr>
+      <w:r>
+        <w:rPr>
+          <w:sz w:val="24"/>
+          <w:szCs w:val="24"/>
+        </w:rPr>
+        <w:t>8, Commit the changes with comment</w:t>
+      </w:r>
+    </w:p>
+    <w:p>
+      <w:pPr>
+        <w:rPr>
+          <w:sz w:val="24"/>
+          <w:szCs w:val="24"/>
+        </w:rPr>
+      </w:pPr>
+      <w:r>
+        <w:rPr>
+          <w:noProof/>
+          <w:lang w:eastAsia="en-IN"/>
+        </w:rPr>
+        <w:drawing>
+          <wp:inline distT="0" distB="0" distL="0" distR="0" wp14:anchorId="3C8D8298" wp14:editId="1BD7CB07">
+            <wp:extent cx="5731510" cy="1440815"/>
+            <wp:effectExtent l="0" t="0" r="2540" b="6985"/>
+            <wp:docPr id="28" name="Picture 28"/>
+            <wp:cNvGraphicFramePr>
+              <a:graphicFrameLocks xmlns:a="http://schemas.openxmlformats.org/drawingml/2006/main" noChangeAspect="1"/>
+            </wp:cNvGraphicFramePr>
+            <a:graphic xmlns:a="http://schemas.openxmlformats.org/drawingml/2006/main">
+              <a:graphicData uri="http://schemas.openxmlformats.org/drawingml/2006/picture">
+                <pic:pic xmlns:pic="http://schemas.openxmlformats.org/drawingml/2006/picture">
+                  <pic:nvPicPr>
+                    <pic:cNvPr id="1" name=""/>
+                    <pic:cNvPicPr/>
+                  </pic:nvPicPr>
+                  <pic:blipFill>
+                    <a:blip r:embed="rId29"/>
+                    <a:stretch>
+                      <a:fillRect/>
+                    </a:stretch>
+                  </pic:blipFill>
+                  <pic:spPr>
+                    <a:xfrm>
+                      <a:off x="0" y="0"/>
+                      <a:ext cx="5731510" cy="1440815"/>
+                    </a:xfrm>
+                    <a:prstGeom prst="rect">
+                      <a:avLst/>
+                    </a:prstGeom>
+                  </pic:spPr>
+                </pic:pic>
+              </a:graphicData>
+            </a:graphic>
+          </wp:inline>
+        </w:drawing>
+      </w:r>
+    </w:p>
+    <w:p>
+      <w:pPr>
+        <w:rPr>
+          <w:sz w:val="24"/>
+          <w:szCs w:val="24"/>
+        </w:rPr>
+      </w:pPr>
+      <w:r>
+        <w:rPr>
+          <w:sz w:val="24"/>
+          <w:szCs w:val="24"/>
+        </w:rPr>
+        <w:t>9, Push the code into GITHUB.com repo</w:t>
+      </w:r>
+    </w:p>
+    <w:p>
+      <w:pPr>
+        <w:rPr>
+          <w:sz w:val="24"/>
+          <w:szCs w:val="24"/>
+        </w:rPr>
+      </w:pPr>
+      <w:r>
+        <w:rPr>
+          <w:noProof/>
+          <w:lang w:eastAsia="en-IN"/>
+        </w:rPr>
+        <w:drawing>
+          <wp:inline distT="0" distB="0" distL="0" distR="0" wp14:anchorId="40947BCC" wp14:editId="1B5E1A0D">
+            <wp:extent cx="5334000" cy="2476500"/>
+            <wp:effectExtent l="0" t="0" r="0" b="0"/>
+            <wp:docPr id="29" name="Picture 29"/>
+            <wp:cNvGraphicFramePr>
+              <a:graphicFrameLocks xmlns:a="http://schemas.openxmlformats.org/drawingml/2006/main" noChangeAspect="1"/>
+            </wp:cNvGraphicFramePr>
+            <a:graphic xmlns:a="http://schemas.openxmlformats.org/drawingml/2006/main">
+              <a:graphicData uri="http://schemas.openxmlformats.org/drawingml/2006/picture">
+                <pic:pic xmlns:pic="http://schemas.openxmlformats.org/drawingml/2006/picture">
+                  <pic:nvPicPr>
+                    <pic:cNvPr id="1" name=""/>
+                    <pic:cNvPicPr/>
+                  </pic:nvPicPr>
+                  <pic:blipFill>
+                    <a:blip r:embed="rId30"/>
+                    <a:stretch>
+                      <a:fillRect/>
+                    </a:stretch>
+                  </pic:blipFill>
+                  <pic:spPr>
+                    <a:xfrm>
+                      <a:off x="0" y="0"/>
+                      <a:ext cx="5334000" cy="2476500"/>
+                    </a:xfrm>
+                    <a:prstGeom prst="rect">
+                      <a:avLst/>
+                    </a:prstGeom>
+                  </pic:spPr>
+                </pic:pic>
+              </a:graphicData>
+            </a:graphic>
+          </wp:inline>
+        </w:drawing>
+      </w:r>
+    </w:p>
+    <w:p>
+      <w:pPr>
+        <w:rPr>
+          <w:sz w:val="24"/>
+          <w:szCs w:val="24"/>
+        </w:rPr>
+      </w:pPr>
+      <w:r>
+        <w:rPr>
+          <w:sz w:val="24"/>
+          <w:szCs w:val="24"/>
+        </w:rPr>
+        <w:t>10, Go to GITHUB and check the repo for new commit changes</w:t>
+      </w:r>
+    </w:p>
+    <w:p>
+      <w:bookmarkStart w:id="0" w:name="_GoBack"/>
+      <w:bookmarkEnd w:id="0"/>
+    </w:p>
     <w:p/>
     <w:p>
       <w:r>

</xml_diff>